<commit_message>
Commot to change the points and order and added cca symbol correctly.
</commit_message>
<xml_diff>
--- a/StandardResume/MultiPageResume.docx
+++ b/StandardResume/MultiPageResume.docx
@@ -7,22 +7,23 @@
       <w:pPr>
         <w:jc w:val="right"/>
       </w:pPr>
+      <w:bookmarkStart w:id="0" w:name="_GoBack"/>
       <w:r>
         <w:rPr>
           <w:noProof/>
           <w:lang w:eastAsia="en-IN" w:bidi="ar-SA"/>
         </w:rPr>
         <w:drawing>
-          <wp:anchor distT="0" distB="0" distL="0" distR="0" simplePos="0" relativeHeight="2" behindDoc="0" locked="0" layoutInCell="1" allowOverlap="1">
+          <wp:anchor distT="0" distB="0" distL="0" distR="0" simplePos="0" relativeHeight="251659264" behindDoc="0" locked="0" layoutInCell="1" allowOverlap="1">
             <wp:simplePos x="0" y="0"/>
             <wp:positionH relativeFrom="column">
-              <wp:posOffset>38100</wp:posOffset>
+              <wp:posOffset>38735</wp:posOffset>
             </wp:positionH>
             <wp:positionV relativeFrom="paragraph">
-              <wp:posOffset>-194945</wp:posOffset>
+              <wp:posOffset>-193675</wp:posOffset>
             </wp:positionV>
-            <wp:extent cx="880745" cy="880745"/>
-            <wp:effectExtent l="0" t="0" r="0" b="0"/>
+            <wp:extent cx="1311910" cy="1038860"/>
+            <wp:effectExtent l="0" t="0" r="2540" b="8890"/>
             <wp:wrapSquare wrapText="largest"/>
             <wp:docPr id="1" name="Image1"/>
             <wp:cNvGraphicFramePr>
@@ -46,7 +47,7 @@
                   <pic:spPr bwMode="auto">
                     <a:xfrm>
                       <a:off x="0" y="0"/>
-                      <a:ext cx="880745" cy="880745"/>
+                      <a:ext cx="1311910" cy="1038860"/>
                     </a:xfrm>
                     <a:prstGeom prst="rect">
                       <a:avLst/>
@@ -55,9 +56,16 @@
                 </pic:pic>
               </a:graphicData>
             </a:graphic>
+            <wp14:sizeRelH relativeFrom="margin">
+              <wp14:pctWidth>0</wp14:pctWidth>
+            </wp14:sizeRelH>
+            <wp14:sizeRelV relativeFrom="margin">
+              <wp14:pctHeight>0</wp14:pctHeight>
+            </wp14:sizeRelV>
           </wp:anchor>
         </w:drawing>
       </w:r>
+      <w:bookmarkEnd w:id="0"/>
       <w:r>
         <w:rPr>
           <w:rFonts w:ascii="Tahoma" w:eastAsia="Tahoma" w:hAnsi="Tahoma" w:cs="Tahoma"/>
@@ -83,12 +91,233 @@
           <w:sz w:val="20"/>
           <w:szCs w:val="20"/>
         </w:rPr>
-        <w:t>Bangalore|09885451224|gganesh@outlook.in</w:t>
-      </w:r>
-    </w:p>
-    <w:p>
-      <w:pPr>
-        <w:spacing w:before="237" w:after="157"/>
+        <w:t xml:space="preserve">Bangalore | (+91) </w:t>
+      </w:r>
+      <w:r>
+        <w:rPr>
+          <w:rFonts w:ascii="Tahoma" w:eastAsia="Tahoma" w:hAnsi="Tahoma" w:cs="Tahoma"/>
+          <w:color w:val="336699"/>
+          <w:sz w:val="20"/>
+          <w:szCs w:val="20"/>
+        </w:rPr>
+        <w:t>9885451224</w:t>
+      </w:r>
+      <w:r>
+        <w:rPr>
+          <w:rFonts w:ascii="Tahoma" w:eastAsia="Tahoma" w:hAnsi="Tahoma" w:cs="Tahoma"/>
+          <w:color w:val="336699"/>
+          <w:sz w:val="20"/>
+          <w:szCs w:val="20"/>
+        </w:rPr>
+        <w:t xml:space="preserve"> </w:t>
+      </w:r>
+      <w:r>
+        <w:rPr>
+          <w:rFonts w:ascii="Tahoma" w:eastAsia="Tahoma" w:hAnsi="Tahoma" w:cs="Tahoma"/>
+          <w:color w:val="336699"/>
+          <w:sz w:val="20"/>
+          <w:szCs w:val="20"/>
+        </w:rPr>
+        <w:t>|</w:t>
+      </w:r>
+      <w:r>
+        <w:rPr>
+          <w:rFonts w:ascii="Tahoma" w:eastAsia="Tahoma" w:hAnsi="Tahoma" w:cs="Tahoma"/>
+          <w:color w:val="336699"/>
+          <w:sz w:val="20"/>
+          <w:szCs w:val="20"/>
+        </w:rPr>
+        <w:t xml:space="preserve"> </w:t>
+      </w:r>
+      <w:r>
+        <w:rPr>
+          <w:rFonts w:ascii="Tahoma" w:eastAsia="Tahoma" w:hAnsi="Tahoma" w:cs="Tahoma"/>
+          <w:color w:val="336699"/>
+          <w:sz w:val="20"/>
+          <w:szCs w:val="20"/>
+        </w:rPr>
+        <w:t>gganesh@outlook.in</w:t>
+      </w:r>
+      <w:r>
+        <w:rPr>
+          <w:rFonts w:ascii="Tahoma" w:eastAsia="Tahoma" w:hAnsi="Tahoma" w:cs="Tahoma"/>
+          <w:color w:val="336699"/>
+          <w:sz w:val="20"/>
+          <w:szCs w:val="20"/>
+        </w:rPr>
+        <w:br/>
+      </w:r>
+      <w:r>
+        <w:rPr>
+          <w:noProof/>
+          <w:color w:val="336699"/>
+          <w:lang w:eastAsia="en-IN" w:bidi="ar-SA"/>
+        </w:rPr>
+        <w:drawing>
+          <wp:inline distT="0" distB="0" distL="0" distR="0" wp14:anchorId="21098E33" wp14:editId="06A10828">
+            <wp:extent cx="115393" cy="98436"/>
+            <wp:effectExtent l="0" t="0" r="0" b="0"/>
+            <wp:docPr id="2" name="Picture 2"/>
+            <wp:cNvGraphicFramePr>
+              <a:graphicFrameLocks xmlns:a="http://schemas.openxmlformats.org/drawingml/2006/main" noChangeAspect="1"/>
+            </wp:cNvGraphicFramePr>
+            <a:graphic xmlns:a="http://schemas.openxmlformats.org/drawingml/2006/main">
+              <a:graphicData uri="http://schemas.openxmlformats.org/drawingml/2006/picture">
+                <pic:pic xmlns:pic="http://schemas.openxmlformats.org/drawingml/2006/picture">
+                  <pic:nvPicPr>
+                    <pic:cNvPr id="2" name="official-linkedin-logo----17.png"/>
+                    <pic:cNvPicPr/>
+                  </pic:nvPicPr>
+                  <pic:blipFill>
+                    <a:blip r:embed="rId6" cstate="print">
+                      <a:extLst>
+                        <a:ext uri="{28A0092B-C50C-407E-A947-70E740481C1C}">
+                          <a14:useLocalDpi xmlns:a14="http://schemas.microsoft.com/office/drawing/2010/main" val="0"/>
+                        </a:ext>
+                      </a:extLst>
+                    </a:blip>
+                    <a:stretch>
+                      <a:fillRect/>
+                    </a:stretch>
+                  </pic:blipFill>
+                  <pic:spPr>
+                    <a:xfrm>
+                      <a:off x="0" y="0"/>
+                      <a:ext cx="125902" cy="107400"/>
+                    </a:xfrm>
+                    <a:prstGeom prst="rect">
+                      <a:avLst/>
+                    </a:prstGeom>
+                  </pic:spPr>
+                </pic:pic>
+              </a:graphicData>
+            </a:graphic>
+          </wp:inline>
+        </w:drawing>
+      </w:r>
+      <w:r>
+        <w:rPr>
+          <w:rFonts w:ascii="Tahoma" w:eastAsia="Tahoma" w:hAnsi="Tahoma" w:cs="Tahoma"/>
+          <w:color w:val="336699"/>
+          <w:sz w:val="20"/>
+          <w:szCs w:val="20"/>
+        </w:rPr>
+        <w:t xml:space="preserve">: </w:t>
+      </w:r>
+      <w:r>
+        <w:rPr>
+          <w:rFonts w:ascii="Tahoma" w:eastAsia="Tahoma" w:hAnsi="Tahoma" w:cs="Tahoma"/>
+          <w:color w:val="336699"/>
+          <w:sz w:val="20"/>
+          <w:szCs w:val="20"/>
+        </w:rPr>
+        <w:t>linkedin.com/in/ganesh-g-94a484163</w:t>
+      </w:r>
+      <w:r>
+        <w:rPr>
+          <w:rFonts w:ascii="Tahoma" w:eastAsia="Tahoma" w:hAnsi="Tahoma" w:cs="Tahoma"/>
+          <w:color w:val="336699"/>
+          <w:sz w:val="20"/>
+          <w:szCs w:val="20"/>
+        </w:rPr>
+        <w:t xml:space="preserve"> </w:t>
+      </w:r>
+      <w:r>
+        <w:rPr>
+          <w:rFonts w:ascii="Tahoma" w:eastAsia="Tahoma" w:hAnsi="Tahoma" w:cs="Tahoma"/>
+          <w:color w:val="336699"/>
+          <w:sz w:val="20"/>
+          <w:szCs w:val="20"/>
+        </w:rPr>
+        <w:t>|</w:t>
+      </w:r>
+      <w:r>
+        <w:rPr>
+          <w:rFonts w:ascii="Tahoma" w:eastAsia="Tahoma" w:hAnsi="Tahoma" w:cs="Tahoma"/>
+          <w:color w:val="336699"/>
+          <w:sz w:val="20"/>
+          <w:szCs w:val="20"/>
+        </w:rPr>
+        <w:t xml:space="preserve"> </w:t>
+      </w:r>
+      <w:r>
+        <w:rPr>
+          <w:noProof/>
+          <w:lang w:eastAsia="en-IN" w:bidi="ar-SA"/>
+        </w:rPr>
+        <w:drawing>
+          <wp:inline distT="0" distB="0" distL="0" distR="0">
+            <wp:extent cx="98425" cy="103797"/>
+            <wp:effectExtent l="0" t="0" r="0" b="0"/>
+            <wp:docPr id="7" name="Picture 7"/>
+            <wp:cNvGraphicFramePr>
+              <a:graphicFrameLocks xmlns:a="http://schemas.openxmlformats.org/drawingml/2006/main" noChangeAspect="1"/>
+            </wp:cNvGraphicFramePr>
+            <a:graphic xmlns:a="http://schemas.openxmlformats.org/drawingml/2006/main">
+              <a:graphicData uri="http://schemas.openxmlformats.org/drawingml/2006/picture">
+                <pic:pic xmlns:pic="http://schemas.openxmlformats.org/drawingml/2006/picture">
+                  <pic:nvPicPr>
+                    <pic:cNvPr id="7" name="skype-icon-png_small.png"/>
+                    <pic:cNvPicPr/>
+                  </pic:nvPicPr>
+                  <pic:blipFill>
+                    <a:blip r:embed="rId7" cstate="print">
+                      <a:extLst>
+                        <a:ext uri="{28A0092B-C50C-407E-A947-70E740481C1C}">
+                          <a14:useLocalDpi xmlns:a14="http://schemas.microsoft.com/office/drawing/2010/main" val="0"/>
+                        </a:ext>
+                      </a:extLst>
+                    </a:blip>
+                    <a:stretch>
+                      <a:fillRect/>
+                    </a:stretch>
+                  </pic:blipFill>
+                  <pic:spPr>
+                    <a:xfrm>
+                      <a:off x="0" y="0"/>
+                      <a:ext cx="123681" cy="130432"/>
+                    </a:xfrm>
+                    <a:prstGeom prst="rect">
+                      <a:avLst/>
+                    </a:prstGeom>
+                  </pic:spPr>
+                </pic:pic>
+              </a:graphicData>
+            </a:graphic>
+          </wp:inline>
+        </w:drawing>
+      </w:r>
+      <w:r>
+        <w:rPr>
+          <w:rFonts w:ascii="Tahoma" w:eastAsia="Tahoma" w:hAnsi="Tahoma" w:cs="Tahoma"/>
+          <w:color w:val="336699"/>
+          <w:sz w:val="20"/>
+          <w:szCs w:val="20"/>
+        </w:rPr>
+        <w:t>:</w:t>
+      </w:r>
+      <w:r>
+        <w:rPr>
+          <w:rFonts w:ascii="Tahoma" w:eastAsia="Tahoma" w:hAnsi="Tahoma" w:cs="Tahoma"/>
+          <w:color w:val="336699"/>
+          <w:sz w:val="20"/>
+          <w:szCs w:val="20"/>
+        </w:rPr>
+        <w:t xml:space="preserve"> </w:t>
+      </w:r>
+      <w:r>
+        <w:rPr>
+          <w:rFonts w:ascii="Tahoma" w:eastAsia="Tahoma" w:hAnsi="Tahoma" w:cs="Tahoma"/>
+          <w:color w:val="336699"/>
+          <w:sz w:val="20"/>
+          <w:szCs w:val="20"/>
+        </w:rPr>
+        <w:t>gganesh_2</w:t>
+      </w:r>
+    </w:p>
+    <w:p>
+      <w:pPr>
+        <w:spacing w:before="237" w:after="157" w:line="276" w:lineRule="auto"/>
       </w:pPr>
       <w:r>
         <w:rPr>
@@ -99,32 +328,34 @@
           <w:sz w:val="28"/>
           <w:szCs w:val="28"/>
         </w:rPr>
-        <w:t>Professional Summary</w:t>
-      </w:r>
-    </w:p>
-    <w:p>
-      <w:r>
-        <w:rPr>
-          <w:rFonts w:ascii="Tahoma" w:eastAsia="Tahoma" w:hAnsi="Tahoma" w:cs="Tahoma"/>
-          <w:color w:val="666666"/>
-          <w:sz w:val="22"/>
-          <w:szCs w:val="22"/>
-        </w:rPr>
-        <w:t xml:space="preserve">Professional Hadoop developer with 3 years of experience and strong background in loading large volume of data from various sources to HDFS, processing, transforming and provide data </w:t>
-      </w:r>
-      <w:r>
-        <w:rPr>
-          <w:rFonts w:ascii="Tahoma" w:eastAsia="Tahoma" w:hAnsi="Tahoma" w:cs="Tahoma"/>
-          <w:color w:val="666666"/>
-          <w:sz w:val="22"/>
-          <w:szCs w:val="22"/>
-        </w:rPr>
-        <w:t>to various environments. Involved in understanding complex processing needs of big data, developing code and modules to address different needs.</w:t>
-      </w:r>
-    </w:p>
-    <w:p>
-      <w:pPr>
-        <w:spacing w:before="237" w:after="157"/>
+        <w:t>Prof</w:t>
+      </w:r>
+      <w:r>
+        <w:rPr>
+          <w:rFonts w:ascii="Tahoma" w:eastAsia="Tahoma" w:hAnsi="Tahoma" w:cs="Tahoma"/>
+          <w:b/>
+          <w:bCs/>
+          <w:color w:val="336699"/>
+          <w:sz w:val="28"/>
+          <w:szCs w:val="28"/>
+        </w:rPr>
+        <w:t>ile</w:t>
+      </w:r>
+    </w:p>
+    <w:p>
+      <w:r>
+        <w:rPr>
+          <w:rFonts w:ascii="Tahoma" w:eastAsia="Tahoma" w:hAnsi="Tahoma" w:cs="Tahoma"/>
+          <w:color w:val="666666"/>
+          <w:sz w:val="22"/>
+          <w:szCs w:val="22"/>
+        </w:rPr>
+        <w:t>Certified professional Spark &amp; Hadoop developer with 3 years of experience in dealing large volume of data, comprising loading from multiple sources to HDFS, effective storing, complex processing and provide processed data to various environments.</w:t>
+      </w:r>
+    </w:p>
+    <w:p>
+      <w:pPr>
+        <w:spacing w:before="237" w:after="157" w:line="276" w:lineRule="auto"/>
       </w:pPr>
       <w:r>
         <w:rPr>
@@ -408,7 +639,7 @@
     </w:tbl>
     <w:p>
       <w:pPr>
-        <w:spacing w:before="237" w:after="157"/>
+        <w:spacing w:before="237" w:after="157" w:line="276" w:lineRule="auto"/>
       </w:pPr>
       <w:r>
         <w:rPr>
@@ -419,7 +650,7 @@
           <w:sz w:val="28"/>
           <w:szCs w:val="28"/>
         </w:rPr>
-        <w:t>Project</w:t>
+        <w:t>Certification</w:t>
       </w:r>
     </w:p>
     <w:p>
@@ -427,6 +658,7 @@
         <w:tabs>
           <w:tab w:val="right" w:pos="10540"/>
         </w:tabs>
+        <w:spacing w:line="276" w:lineRule="auto"/>
       </w:pPr>
       <w:r>
         <w:rPr>
@@ -437,7 +669,44 @@
           <w:sz w:val="22"/>
           <w:szCs w:val="22"/>
         </w:rPr>
-        <w:t>Digital Ad-Ratings (DAR):</w:t>
+        <w:t>CCA Spark and Hadoop Developer (CCA175):</w:t>
+      </w:r>
+      <w:r>
+        <w:rPr>
+          <w:rFonts w:ascii="Tahoma" w:eastAsia="Tahoma" w:hAnsi="Tahoma" w:cs="Tahoma"/>
+          <w:bCs/>
+          <w:color w:val="666666"/>
+          <w:sz w:val="22"/>
+          <w:szCs w:val="22"/>
+        </w:rPr>
+        <w:tab/>
+      </w:r>
+      <w:r>
+        <w:rPr>
+          <w:rFonts w:ascii="Tahoma" w:eastAsia="Tahoma" w:hAnsi="Tahoma" w:cs="Tahoma"/>
+          <w:color w:val="003363"/>
+          <w:sz w:val="22"/>
+          <w:szCs w:val="22"/>
+        </w:rPr>
+        <w:t>23 Aug 2017</w:t>
+      </w:r>
+      <w:r>
+        <w:rPr>
+          <w:rFonts w:ascii="Tahoma" w:eastAsia="Tahoma" w:hAnsi="Tahoma" w:cs="Tahoma"/>
+          <w:color w:val="666666"/>
+          <w:sz w:val="22"/>
+          <w:szCs w:val="22"/>
+        </w:rPr>
+        <w:t xml:space="preserve"> – </w:t>
+      </w:r>
+      <w:r>
+        <w:rPr>
+          <w:rFonts w:ascii="Tahoma" w:eastAsia="Tahoma" w:hAnsi="Tahoma" w:cs="Tahoma"/>
+          <w:color w:val="003363"/>
+          <w:sz w:val="22"/>
+          <w:szCs w:val="22"/>
+        </w:rPr>
+        <w:t>23 Aug 2020</w:t>
       </w:r>
       <w:r>
         <w:rPr>
@@ -448,87 +717,48 @@
         </w:rPr>
         <w:t xml:space="preserve"> </w:t>
       </w:r>
-      <w:r>
-        <w:rPr>
-          <w:rFonts w:ascii="Tahoma" w:eastAsia="Tahoma" w:hAnsi="Tahoma" w:cs="Tahoma"/>
-          <w:bCs/>
-          <w:color w:val="666666"/>
-          <w:sz w:val="22"/>
-          <w:szCs w:val="22"/>
-        </w:rPr>
-        <w:tab/>
-      </w:r>
-      <w:r>
-        <w:rPr>
-          <w:rFonts w:ascii="Tahoma" w:eastAsia="Tahoma" w:hAnsi="Tahoma" w:cs="Tahoma"/>
-          <w:color w:val="666666"/>
-          <w:sz w:val="22"/>
-          <w:szCs w:val="22"/>
-        </w:rPr>
-        <w:t xml:space="preserve"> </w:t>
-      </w:r>
-      <w:r>
-        <w:rPr>
-          <w:rFonts w:ascii="Tahoma" w:eastAsia="Tahoma" w:hAnsi="Tahoma" w:cs="Tahoma"/>
-          <w:color w:val="003363"/>
-          <w:sz w:val="22"/>
-          <w:szCs w:val="22"/>
-        </w:rPr>
-        <w:t>Sep 2015</w:t>
-      </w:r>
-      <w:r>
-        <w:rPr>
-          <w:rFonts w:ascii="Tahoma" w:eastAsia="Tahoma" w:hAnsi="Tahoma" w:cs="Tahoma"/>
-          <w:color w:val="666666"/>
-          <w:sz w:val="22"/>
-          <w:szCs w:val="22"/>
-        </w:rPr>
-        <w:t xml:space="preserve"> – </w:t>
-      </w:r>
-      <w:r>
-        <w:rPr>
-          <w:rFonts w:ascii="Tahoma" w:eastAsia="Tahoma" w:hAnsi="Tahoma" w:cs="Tahoma"/>
-          <w:color w:val="003363"/>
-          <w:sz w:val="22"/>
-          <w:szCs w:val="22"/>
-        </w:rPr>
-        <w:t>Sep 2017</w:t>
-      </w:r>
-    </w:p>
-    <w:p>
-      <w:r>
-        <w:rPr>
-          <w:rFonts w:ascii="Tahoma" w:eastAsia="Tahoma" w:hAnsi="Tahoma" w:cs="Tahoma"/>
-          <w:color w:val="666666"/>
-          <w:sz w:val="22"/>
-          <w:szCs w:val="22"/>
-        </w:rPr>
-        <w:t>Nielsen – Digital Ad Ratings provides a new and highly accurate method for identifying and measuring the audiences exposed to online ad c</w:t>
-      </w:r>
-      <w:bookmarkStart w:id="0" w:name="_GoBack"/>
-      <w:bookmarkEnd w:id="0"/>
-      <w:r>
-        <w:rPr>
-          <w:rFonts w:ascii="Tahoma" w:eastAsia="Tahoma" w:hAnsi="Tahoma" w:cs="Tahoma"/>
-          <w:color w:val="666666"/>
-          <w:sz w:val="22"/>
-          <w:szCs w:val="22"/>
-        </w:rPr>
-        <w:t>ampaigns</w:t>
-      </w:r>
-      <w:r>
-        <w:rPr>
-          <w:rFonts w:ascii="Tahoma" w:eastAsia="Tahoma" w:hAnsi="Tahoma" w:cs="Tahoma"/>
-          <w:color w:val="666666"/>
-          <w:sz w:val="22"/>
-          <w:szCs w:val="22"/>
-        </w:rPr>
-        <w:t xml:space="preserve"> and enables measurement of any ad campaign, large or small, national or local, on any website. This approach leverages actual user demographics from leading online data providers to attach demos to larger portions of campaign impressions.</w:t>
-      </w:r>
-    </w:p>
-    <w:p>
-      <w:pPr>
-        <w:spacing w:before="237" w:after="157"/>
+    </w:p>
+    <w:p>
+      <w:pPr>
+        <w:rPr>
+          <w:rFonts w:ascii="Tahoma" w:eastAsia="Tahoma" w:hAnsi="Tahoma" w:cs="Tahoma"/>
+          <w:color w:val="666666"/>
+          <w:sz w:val="22"/>
+          <w:szCs w:val="22"/>
+        </w:rPr>
+      </w:pPr>
+      <w:r>
+        <w:rPr>
+          <w:rFonts w:ascii="Tahoma" w:eastAsia="Tahoma" w:hAnsi="Tahoma" w:cs="Tahoma"/>
+          <w:color w:val="666666"/>
+          <w:sz w:val="22"/>
+          <w:szCs w:val="22"/>
+        </w:rPr>
+        <w:t>License: 100-021-092</w:t>
+      </w:r>
+    </w:p>
+    <w:p>
+      <w:pPr>
+        <w:rPr>
+          <w:rFonts w:ascii="Tahoma" w:eastAsia="Tahoma" w:hAnsi="Tahoma" w:cs="Tahoma"/>
+          <w:color w:val="666666"/>
+          <w:sz w:val="22"/>
+          <w:szCs w:val="22"/>
+        </w:rPr>
+      </w:pPr>
+      <w:r>
+        <w:rPr>
+          <w:rFonts w:ascii="Tahoma" w:eastAsia="Tahoma" w:hAnsi="Tahoma" w:cs="Tahoma"/>
+          <w:color w:val="666666"/>
+          <w:sz w:val="22"/>
+          <w:szCs w:val="22"/>
+        </w:rPr>
+        <w:t>Certificate authority: Cloudera Inc.</w:t>
+      </w:r>
+    </w:p>
+    <w:p>
+      <w:pPr>
+        <w:spacing w:before="237" w:after="157" w:line="276" w:lineRule="auto"/>
       </w:pPr>
       <w:r>
         <w:rPr>
@@ -539,73 +769,271 @@
           <w:sz w:val="28"/>
           <w:szCs w:val="28"/>
         </w:rPr>
-        <w:t>Certification</w:t>
-      </w:r>
-    </w:p>
-    <w:p>
-      <w:pPr>
-        <w:tabs>
-          <w:tab w:val="right" w:pos="10540"/>
-        </w:tabs>
-      </w:pPr>
-      <w:r>
-        <w:rPr>
-          <w:rFonts w:ascii="Tahoma" w:eastAsia="Tahoma" w:hAnsi="Tahoma" w:cs="Tahoma"/>
-          <w:b/>
-          <w:bCs/>
-          <w:color w:val="003363"/>
-          <w:sz w:val="22"/>
-          <w:szCs w:val="22"/>
-        </w:rPr>
-        <w:t>CC</w:t>
-      </w:r>
-      <w:r>
-        <w:rPr>
-          <w:rFonts w:ascii="Tahoma" w:eastAsia="Tahoma" w:hAnsi="Tahoma" w:cs="Tahoma"/>
-          <w:b/>
-          <w:bCs/>
-          <w:color w:val="003363"/>
-          <w:sz w:val="22"/>
-          <w:szCs w:val="22"/>
-        </w:rPr>
-        <w:t>A Spark and Hadoop Developer (CCA175):</w:t>
-      </w:r>
-      <w:r>
-        <w:rPr>
-          <w:rFonts w:ascii="Tahoma" w:eastAsia="Tahoma" w:hAnsi="Tahoma" w:cs="Tahoma"/>
-          <w:bCs/>
-          <w:color w:val="666666"/>
-          <w:sz w:val="22"/>
-          <w:szCs w:val="22"/>
-        </w:rPr>
-        <w:tab/>
-      </w:r>
-      <w:r>
-        <w:rPr>
-          <w:rFonts w:ascii="Tahoma" w:eastAsia="Tahoma" w:hAnsi="Tahoma" w:cs="Tahoma"/>
-          <w:color w:val="003363"/>
-          <w:sz w:val="22"/>
-          <w:szCs w:val="22"/>
-        </w:rPr>
-        <w:t>23 Aug 2017</w:t>
-      </w:r>
-      <w:r>
-        <w:rPr>
-          <w:rFonts w:ascii="Tahoma" w:eastAsia="Tahoma" w:hAnsi="Tahoma" w:cs="Tahoma"/>
-          <w:color w:val="666666"/>
-          <w:sz w:val="22"/>
-          <w:szCs w:val="22"/>
-        </w:rPr>
-        <w:t xml:space="preserve"> – </w:t>
-      </w:r>
-      <w:r>
-        <w:rPr>
-          <w:rFonts w:ascii="Tahoma" w:eastAsia="Tahoma" w:hAnsi="Tahoma" w:cs="Tahoma"/>
-          <w:color w:val="003363"/>
-          <w:sz w:val="22"/>
-          <w:szCs w:val="22"/>
-        </w:rPr>
-        <w:t>23 Aug 2020</w:t>
+        <w:t>Professional Summary</w:t>
+      </w:r>
+    </w:p>
+    <w:p>
+      <w:pPr>
+        <w:numPr>
+          <w:ilvl w:val="0"/>
+          <w:numId w:val="4"/>
+        </w:numPr>
+        <w:ind w:left="460" w:hanging="201"/>
+        <w:rPr>
+          <w:color w:val="666666"/>
+          <w:sz w:val="22"/>
+          <w:szCs w:val="22"/>
+        </w:rPr>
+      </w:pPr>
+      <w:r>
+        <w:rPr>
+          <w:rFonts w:ascii="Tahoma" w:eastAsia="Tahoma" w:hAnsi="Tahoma" w:cs="Tahoma"/>
+          <w:color w:val="666666"/>
+          <w:sz w:val="22"/>
+          <w:szCs w:val="22"/>
+        </w:rPr>
+        <w:t>Good knowledge of Hadoop architecture and various components such as HDFS, resource manager, application master</w:t>
+      </w:r>
+      <w:r>
+        <w:rPr>
+          <w:rFonts w:ascii="Tahoma" w:eastAsia="Tahoma" w:hAnsi="Tahoma" w:cs="Tahoma"/>
+          <w:color w:val="666666"/>
+          <w:sz w:val="22"/>
+          <w:szCs w:val="22"/>
+        </w:rPr>
+        <w:t>, node manager, name node, data node and map-reduce concepts</w:t>
+      </w:r>
+      <w:r>
+        <w:rPr>
+          <w:rFonts w:ascii="Tahoma" w:eastAsia="Tahoma" w:hAnsi="Tahoma" w:cs="Tahoma"/>
+          <w:color w:val="666666"/>
+          <w:sz w:val="22"/>
+          <w:szCs w:val="22"/>
+        </w:rPr>
+        <w:t>.</w:t>
+      </w:r>
+    </w:p>
+    <w:p>
+      <w:pPr>
+        <w:numPr>
+          <w:ilvl w:val="0"/>
+          <w:numId w:val="4"/>
+        </w:numPr>
+        <w:ind w:left="460" w:hanging="201"/>
+        <w:rPr>
+          <w:color w:val="666666"/>
+          <w:sz w:val="22"/>
+          <w:szCs w:val="22"/>
+        </w:rPr>
+      </w:pPr>
+      <w:r>
+        <w:rPr>
+          <w:rFonts w:ascii="Tahoma" w:eastAsia="Tahoma" w:hAnsi="Tahoma" w:cs="Tahoma"/>
+          <w:color w:val="666666"/>
+          <w:sz w:val="22"/>
+          <w:szCs w:val="22"/>
+        </w:rPr>
+        <w:t>Experiance in analyzing data and developing code using Hive QL, Pig Latin, Impala and custom Mapreduce Programs in java Spark with scala</w:t>
+      </w:r>
+      <w:r>
+        <w:rPr>
+          <w:rFonts w:ascii="Tahoma" w:eastAsia="Tahoma" w:hAnsi="Tahoma" w:cs="Tahoma"/>
+          <w:color w:val="666666"/>
+          <w:sz w:val="22"/>
+          <w:szCs w:val="22"/>
+        </w:rPr>
+        <w:t>.</w:t>
+      </w:r>
+      <w:r>
+        <w:rPr>
+          <w:rFonts w:ascii="Tahoma" w:eastAsia="Tahoma" w:hAnsi="Tahoma" w:cs="Tahoma"/>
+          <w:color w:val="666666"/>
+          <w:sz w:val="22"/>
+          <w:szCs w:val="22"/>
+        </w:rPr>
+        <w:t xml:space="preserve"> Experience in analyzing hadoop log files.</w:t>
+      </w:r>
+    </w:p>
+    <w:p>
+      <w:pPr>
+        <w:numPr>
+          <w:ilvl w:val="0"/>
+          <w:numId w:val="4"/>
+        </w:numPr>
+        <w:ind w:left="460" w:hanging="201"/>
+        <w:rPr>
+          <w:color w:val="666666"/>
+          <w:sz w:val="22"/>
+          <w:szCs w:val="22"/>
+        </w:rPr>
+      </w:pPr>
+      <w:r>
+        <w:rPr>
+          <w:rFonts w:ascii="Tahoma" w:eastAsia="Tahoma" w:hAnsi="Tahoma" w:cs="Tahoma"/>
+          <w:color w:val="666666"/>
+          <w:sz w:val="22"/>
+          <w:szCs w:val="22"/>
+        </w:rPr>
+        <w:t>Experience in designing both time driven and data driven automated workflow using Oozie and monitoring tools like Oozie and Zookeeper</w:t>
+      </w:r>
+      <w:r>
+        <w:rPr>
+          <w:rFonts w:ascii="Tahoma" w:eastAsia="Tahoma" w:hAnsi="Tahoma" w:cs="Tahoma"/>
+          <w:color w:val="666666"/>
+          <w:sz w:val="22"/>
+          <w:szCs w:val="22"/>
+        </w:rPr>
+        <w:t>.</w:t>
+      </w:r>
+    </w:p>
+    <w:p>
+      <w:pPr>
+        <w:numPr>
+          <w:ilvl w:val="0"/>
+          <w:numId w:val="1"/>
+        </w:numPr>
+        <w:ind w:left="460" w:hanging="201"/>
+        <w:rPr>
+          <w:color w:val="666666"/>
+          <w:sz w:val="22"/>
+          <w:szCs w:val="22"/>
+        </w:rPr>
+      </w:pPr>
+      <w:r>
+        <w:rPr>
+          <w:rFonts w:ascii="Tahoma" w:eastAsia="Tahoma" w:hAnsi="Tahoma" w:cs="Tahoma"/>
+          <w:color w:val="666666"/>
+          <w:sz w:val="22"/>
+          <w:szCs w:val="22"/>
+        </w:rPr>
+        <w:t>Very good Experience in monitoring, maintaining</w:t>
+      </w:r>
+      <w:r>
+        <w:rPr>
+          <w:rFonts w:ascii="Tahoma" w:eastAsia="Tahoma" w:hAnsi="Tahoma" w:cs="Tahoma"/>
+          <w:color w:val="666666"/>
+          <w:sz w:val="22"/>
+          <w:szCs w:val="22"/>
+        </w:rPr>
+        <w:t xml:space="preserve"> /</w:t>
+      </w:r>
+      <w:r>
+        <w:rPr>
+          <w:rFonts w:ascii="Tahoma" w:eastAsia="Tahoma" w:hAnsi="Tahoma" w:cs="Tahoma"/>
+          <w:color w:val="666666"/>
+          <w:sz w:val="22"/>
+          <w:szCs w:val="22"/>
+        </w:rPr>
+        <w:t xml:space="preserve"> managing</w:t>
+      </w:r>
+      <w:r>
+        <w:rPr>
+          <w:rFonts w:ascii="Tahoma" w:eastAsia="Tahoma" w:hAnsi="Tahoma" w:cs="Tahoma"/>
+          <w:color w:val="666666"/>
+          <w:sz w:val="22"/>
+          <w:szCs w:val="22"/>
+        </w:rPr>
+        <w:t xml:space="preserve"> Amazon EC2 cloudera distribution of hadoop clusters using cloudera manager</w:t>
+      </w:r>
+      <w:r>
+        <w:rPr>
+          <w:rFonts w:ascii="Tahoma" w:eastAsia="Tahoma" w:hAnsi="Tahoma" w:cs="Tahoma"/>
+          <w:color w:val="666666"/>
+          <w:sz w:val="22"/>
+          <w:szCs w:val="22"/>
+        </w:rPr>
+        <w:t>.</w:t>
+      </w:r>
+    </w:p>
+    <w:p>
+      <w:pPr>
+        <w:numPr>
+          <w:ilvl w:val="0"/>
+          <w:numId w:val="4"/>
+        </w:numPr>
+        <w:ind w:left="460" w:hanging="201"/>
+        <w:rPr>
+          <w:color w:val="666666"/>
+          <w:sz w:val="22"/>
+          <w:szCs w:val="22"/>
+        </w:rPr>
+      </w:pPr>
+      <w:r>
+        <w:rPr>
+          <w:rFonts w:ascii="Tahoma" w:eastAsia="Tahoma" w:hAnsi="Tahoma" w:cs="Tahoma"/>
+          <w:color w:val="666666"/>
+          <w:sz w:val="22"/>
+          <w:szCs w:val="22"/>
+        </w:rPr>
+        <w:t xml:space="preserve">Excellent technical, communication, analytical and problem solving skills and able to get on well with people </w:t>
+      </w:r>
+      <w:r>
+        <w:rPr>
+          <w:rFonts w:ascii="Tahoma" w:eastAsia="Tahoma" w:hAnsi="Tahoma" w:cs="Tahoma"/>
+          <w:color w:val="666666"/>
+          <w:sz w:val="22"/>
+          <w:szCs w:val="22"/>
+        </w:rPr>
+        <w:t>people including cross-cultural backgrounds and trouble-shooting capabilities</w:t>
+      </w:r>
+      <w:r>
+        <w:rPr>
+          <w:rFonts w:ascii="Tahoma" w:eastAsia="Tahoma" w:hAnsi="Tahoma" w:cs="Tahoma"/>
+          <w:color w:val="666666"/>
+          <w:sz w:val="22"/>
+          <w:szCs w:val="22"/>
+        </w:rPr>
+        <w:t>.</w:t>
+      </w:r>
+    </w:p>
+    <w:p>
+      <w:pPr>
+        <w:numPr>
+          <w:ilvl w:val="0"/>
+          <w:numId w:val="4"/>
+        </w:numPr>
+        <w:ind w:left="460" w:hanging="201"/>
+        <w:rPr>
+          <w:color w:val="666666"/>
+          <w:sz w:val="22"/>
+          <w:szCs w:val="22"/>
+        </w:rPr>
+      </w:pPr>
+      <w:r>
+        <w:rPr>
+          <w:rFonts w:ascii="Tahoma" w:eastAsia="Tahoma" w:hAnsi="Tahoma" w:cs="Tahoma"/>
+          <w:color w:val="666666"/>
+          <w:sz w:val="22"/>
+          <w:szCs w:val="22"/>
+        </w:rPr>
+        <w:t>Experience in working v</w:t>
+      </w:r>
+      <w:r>
+        <w:rPr>
+          <w:rFonts w:ascii="Tahoma" w:eastAsia="Tahoma" w:hAnsi="Tahoma" w:cs="Tahoma"/>
+          <w:color w:val="666666"/>
+          <w:sz w:val="22"/>
+          <w:szCs w:val="22"/>
+        </w:rPr>
+        <w:t>ersion Controlling systems, Management tools like</w:t>
+      </w:r>
+      <w:r>
+        <w:rPr>
+          <w:rFonts w:ascii="Tahoma" w:eastAsia="Tahoma" w:hAnsi="Tahoma" w:cs="Tahoma"/>
+          <w:color w:val="666666"/>
+          <w:sz w:val="22"/>
+          <w:szCs w:val="22"/>
+        </w:rPr>
+        <w:t xml:space="preserve"> Apache</w:t>
+      </w:r>
+      <w:r>
+        <w:rPr>
+          <w:rFonts w:ascii="Tahoma" w:eastAsia="Tahoma" w:hAnsi="Tahoma" w:cs="Tahoma"/>
+          <w:color w:val="666666"/>
+          <w:sz w:val="22"/>
+          <w:szCs w:val="22"/>
+        </w:rPr>
+        <w:t xml:space="preserve"> Subversion, Git (Bitbucket</w:t>
       </w:r>
       <w:r>
         <w:rPr>
@@ -616,40 +1044,103 @@
         </w:rPr>
         <w:t xml:space="preserve"> </w:t>
       </w:r>
-    </w:p>
-    <w:p>
-      <w:pPr>
-        <w:rPr>
-          <w:rFonts w:ascii="Tahoma" w:eastAsia="Tahoma" w:hAnsi="Tahoma" w:cs="Tahoma"/>
-          <w:color w:val="666666"/>
-          <w:sz w:val="22"/>
-          <w:szCs w:val="22"/>
-        </w:rPr>
-      </w:pPr>
-      <w:r>
-        <w:rPr>
-          <w:rFonts w:ascii="Tahoma" w:eastAsia="Tahoma" w:hAnsi="Tahoma" w:cs="Tahoma"/>
-          <w:color w:val="666666"/>
-          <w:sz w:val="22"/>
-          <w:szCs w:val="22"/>
-        </w:rPr>
-        <w:t>License: 100-021-092</w:t>
-      </w:r>
-    </w:p>
-    <w:p>
-      <w:r>
-        <w:rPr>
-          <w:rFonts w:ascii="Tahoma" w:eastAsia="Tahoma" w:hAnsi="Tahoma" w:cs="Tahoma"/>
-          <w:color w:val="666666"/>
-          <w:sz w:val="22"/>
-          <w:szCs w:val="22"/>
-        </w:rPr>
-        <w:t>Certificate authority: Cloudera Inc.</w:t>
-      </w:r>
-    </w:p>
-    <w:p>
-      <w:pPr>
-        <w:spacing w:before="237" w:after="157"/>
+      <w:r>
+        <w:rPr>
+          <w:rFonts w:ascii="Tahoma" w:eastAsia="Tahoma" w:hAnsi="Tahoma" w:cs="Tahoma"/>
+          <w:color w:val="666666"/>
+          <w:sz w:val="22"/>
+          <w:szCs w:val="22"/>
+        </w:rPr>
+        <w:t>/</w:t>
+      </w:r>
+      <w:r>
+        <w:rPr>
+          <w:rFonts w:ascii="Tahoma" w:eastAsia="Tahoma" w:hAnsi="Tahoma" w:cs="Tahoma"/>
+          <w:color w:val="666666"/>
+          <w:sz w:val="22"/>
+          <w:szCs w:val="22"/>
+        </w:rPr>
+        <w:t xml:space="preserve"> </w:t>
+      </w:r>
+      <w:r>
+        <w:rPr>
+          <w:rFonts w:ascii="Tahoma" w:eastAsia="Tahoma" w:hAnsi="Tahoma" w:cs="Tahoma"/>
+          <w:color w:val="666666"/>
+          <w:sz w:val="22"/>
+          <w:szCs w:val="22"/>
+        </w:rPr>
+        <w:t>GitHub)</w:t>
+      </w:r>
+      <w:r>
+        <w:rPr>
+          <w:rFonts w:ascii="Tahoma" w:eastAsia="Tahoma" w:hAnsi="Tahoma" w:cs="Tahoma"/>
+          <w:color w:val="666666"/>
+          <w:sz w:val="22"/>
+          <w:szCs w:val="22"/>
+        </w:rPr>
+        <w:t>, and Jenkins for better control over building projects.</w:t>
+      </w:r>
+    </w:p>
+    <w:p>
+      <w:pPr>
+        <w:numPr>
+          <w:ilvl w:val="0"/>
+          <w:numId w:val="4"/>
+        </w:numPr>
+        <w:ind w:left="460" w:hanging="201"/>
+        <w:rPr>
+          <w:rFonts w:ascii="Tahoma" w:eastAsia="Tahoma" w:hAnsi="Tahoma" w:cs="Tahoma"/>
+          <w:color w:val="666666"/>
+          <w:sz w:val="22"/>
+          <w:szCs w:val="22"/>
+        </w:rPr>
+      </w:pPr>
+      <w:r>
+        <w:rPr>
+          <w:rFonts w:ascii="Tahoma" w:eastAsia="Tahoma" w:hAnsi="Tahoma" w:cs="Tahoma"/>
+          <w:color w:val="666666"/>
+          <w:sz w:val="22"/>
+          <w:szCs w:val="22"/>
+        </w:rPr>
+        <w:t>Worked with IDE as Eclipse, Intellij and used Maven, SBT build tools to achieve more functionality for build process</w:t>
+      </w:r>
+      <w:r>
+        <w:rPr>
+          <w:rFonts w:ascii="Tahoma" w:eastAsia="Tahoma" w:hAnsi="Tahoma" w:cs="Tahoma"/>
+          <w:color w:val="666666"/>
+          <w:sz w:val="22"/>
+          <w:szCs w:val="22"/>
+        </w:rPr>
+        <w:t>.</w:t>
+      </w:r>
+    </w:p>
+    <w:p>
+      <w:pPr>
+        <w:numPr>
+          <w:ilvl w:val="0"/>
+          <w:numId w:val="4"/>
+        </w:numPr>
+        <w:ind w:left="460" w:hanging="201"/>
+        <w:rPr>
+          <w:rFonts w:ascii="Tahoma" w:eastAsia="Tahoma" w:hAnsi="Tahoma" w:cs="Tahoma"/>
+          <w:color w:val="666666"/>
+          <w:sz w:val="22"/>
+          <w:szCs w:val="22"/>
+        </w:rPr>
+      </w:pPr>
+      <w:r>
+        <w:rPr>
+          <w:rFonts w:ascii="Tahoma" w:eastAsia="Tahoma" w:hAnsi="Tahoma" w:cs="Tahoma"/>
+          <w:color w:val="666666"/>
+          <w:sz w:val="22"/>
+          <w:szCs w:val="22"/>
+        </w:rPr>
+        <w:t>Very good understanding of Partitions, Bucketing concepts in Hive, used different file formats and compression codecs and designed both Managed and External tables in Hive and Impala to optimize and get most performace by managing storage issues.</w:t>
+      </w:r>
+    </w:p>
+    <w:p>
+      <w:pPr>
+        <w:spacing w:before="237" w:after="157" w:line="276" w:lineRule="auto"/>
       </w:pPr>
       <w:r>
         <w:rPr>
@@ -660,7 +1151,7 @@
           <w:sz w:val="28"/>
           <w:szCs w:val="28"/>
         </w:rPr>
-        <w:t>Work History</w:t>
+        <w:t>Project</w:t>
       </w:r>
     </w:p>
     <w:p>
@@ -668,7 +1159,7 @@
         <w:tabs>
           <w:tab w:val="right" w:pos="10540"/>
         </w:tabs>
-        <w:spacing w:before="57" w:after="57"/>
+        <w:spacing w:line="276" w:lineRule="auto"/>
       </w:pPr>
       <w:r>
         <w:rPr>
@@ -679,7 +1170,7 @@
           <w:sz w:val="22"/>
           <w:szCs w:val="22"/>
         </w:rPr>
-        <w:t>System Engineer:</w:t>
+        <w:t>Digital Ad-Ratings (DAR):</w:t>
       </w:r>
       <w:r>
         <w:rPr>
@@ -693,6 +1184,7 @@
       <w:r>
         <w:rPr>
           <w:rFonts w:ascii="Tahoma" w:eastAsia="Tahoma" w:hAnsi="Tahoma" w:cs="Tahoma"/>
+          <w:bCs/>
           <w:color w:val="666666"/>
           <w:sz w:val="22"/>
           <w:szCs w:val="22"/>
@@ -715,34 +1207,91 @@
           <w:sz w:val="22"/>
           <w:szCs w:val="22"/>
         </w:rPr>
+        <w:t>Sep 2015</w:t>
+      </w:r>
+      <w:r>
+        <w:rPr>
+          <w:rFonts w:ascii="Tahoma" w:eastAsia="Tahoma" w:hAnsi="Tahoma" w:cs="Tahoma"/>
+          <w:color w:val="666666"/>
+          <w:sz w:val="22"/>
+          <w:szCs w:val="22"/>
+        </w:rPr>
+        <w:t xml:space="preserve"> – </w:t>
+      </w:r>
+      <w:r>
+        <w:rPr>
+          <w:rFonts w:ascii="Tahoma" w:eastAsia="Tahoma" w:hAnsi="Tahoma" w:cs="Tahoma"/>
+          <w:color w:val="003363"/>
+          <w:sz w:val="22"/>
+          <w:szCs w:val="22"/>
+        </w:rPr>
         <w:t>Sep 2017</w:t>
       </w:r>
-      <w:r>
-        <w:rPr>
-          <w:rFonts w:ascii="Tahoma" w:eastAsia="Tahoma" w:hAnsi="Tahoma" w:cs="Tahoma"/>
-          <w:color w:val="666666"/>
-          <w:sz w:val="22"/>
-          <w:szCs w:val="22"/>
-        </w:rPr>
-        <w:t xml:space="preserve"> - </w:t>
-      </w:r>
-      <w:r>
-        <w:rPr>
-          <w:rFonts w:ascii="Tahoma" w:eastAsia="Tahoma" w:hAnsi="Tahoma" w:cs="Tahoma"/>
-          <w:color w:val="003363"/>
-          <w:sz w:val="22"/>
-          <w:szCs w:val="22"/>
-        </w:rPr>
-        <w:t>Current</w:t>
-      </w:r>
-      <w:r>
-        <w:rPr>
-          <w:rFonts w:ascii="Tahoma" w:eastAsia="Tahoma" w:hAnsi="Tahoma" w:cs="Tahoma"/>
-          <w:color w:val="666666"/>
-          <w:sz w:val="22"/>
-          <w:szCs w:val="22"/>
-        </w:rPr>
-        <w:t xml:space="preserve"> </w:t>
+    </w:p>
+    <w:p>
+      <w:pPr>
+        <w:rPr>
+          <w:rFonts w:ascii="Tahoma" w:eastAsia="Tahoma" w:hAnsi="Tahoma" w:cs="Tahoma"/>
+          <w:color w:val="666666"/>
+          <w:sz w:val="22"/>
+          <w:szCs w:val="22"/>
+        </w:rPr>
+      </w:pPr>
+      <w:r>
+        <w:rPr>
+          <w:rFonts w:ascii="Tahoma" w:eastAsia="Tahoma" w:hAnsi="Tahoma" w:cs="Tahoma"/>
+          <w:color w:val="666666"/>
+          <w:sz w:val="22"/>
+          <w:szCs w:val="22"/>
+        </w:rPr>
+        <w:t>Nielsen – Digital Ad Ratings provides a new and highly accurate method for identifying and measuring the audiences exposed to online ad campaigns and enables measurement of any ad campaign, large or small, national or local, on any website. This approach leverages actual user demographics from leading online data providers to attach demos to larger portions of campaign impressions.</w:t>
+      </w:r>
+    </w:p>
+    <w:p>
+      <w:pPr>
+        <w:rPr>
+          <w:rFonts w:ascii="Tahoma" w:eastAsia="Tahoma" w:hAnsi="Tahoma" w:cs="Tahoma"/>
+          <w:color w:val="666666"/>
+          <w:sz w:val="22"/>
+          <w:szCs w:val="22"/>
+        </w:rPr>
+      </w:pPr>
+    </w:p>
+    <w:p>
+      <w:pPr>
+        <w:rPr>
+          <w:rFonts w:ascii="Tahoma" w:eastAsia="Tahoma" w:hAnsi="Tahoma" w:cs="Tahoma"/>
+          <w:color w:val="666666"/>
+          <w:sz w:val="22"/>
+          <w:szCs w:val="22"/>
+        </w:rPr>
+      </w:pPr>
+    </w:p>
+    <w:p>
+      <w:pPr>
+        <w:rPr>
+          <w:rFonts w:ascii="Tahoma" w:eastAsia="Tahoma" w:hAnsi="Tahoma" w:cs="Tahoma"/>
+          <w:color w:val="666666"/>
+          <w:sz w:val="22"/>
+          <w:szCs w:val="22"/>
+        </w:rPr>
+      </w:pPr>
+    </w:p>
+    <w:p/>
+    <w:p>
+      <w:pPr>
+        <w:spacing w:before="237" w:after="157" w:line="276" w:lineRule="auto"/>
+      </w:pPr>
+      <w:r>
+        <w:rPr>
+          <w:rFonts w:ascii="Tahoma" w:eastAsia="Tahoma" w:hAnsi="Tahoma" w:cs="Tahoma"/>
+          <w:b/>
+          <w:bCs/>
+          <w:color w:val="336699"/>
+          <w:sz w:val="28"/>
+          <w:szCs w:val="28"/>
+        </w:rPr>
+        <w:t>Work History</w:t>
       </w:r>
     </w:p>
     <w:p>
@@ -750,6 +1299,80 @@
         <w:tabs>
           <w:tab w:val="right" w:pos="10540"/>
         </w:tabs>
+        <w:spacing w:before="57" w:after="57" w:line="276" w:lineRule="auto"/>
+      </w:pPr>
+      <w:r>
+        <w:rPr>
+          <w:rFonts w:ascii="Tahoma" w:eastAsia="Tahoma" w:hAnsi="Tahoma" w:cs="Tahoma"/>
+          <w:b/>
+          <w:bCs/>
+          <w:color w:val="003363"/>
+          <w:sz w:val="22"/>
+          <w:szCs w:val="22"/>
+        </w:rPr>
+        <w:t>System Engineer:</w:t>
+      </w:r>
+      <w:r>
+        <w:rPr>
+          <w:rFonts w:ascii="Tahoma" w:eastAsia="Tahoma" w:hAnsi="Tahoma" w:cs="Tahoma"/>
+          <w:color w:val="666666"/>
+          <w:sz w:val="22"/>
+          <w:szCs w:val="22"/>
+        </w:rPr>
+        <w:t xml:space="preserve"> </w:t>
+      </w:r>
+      <w:r>
+        <w:rPr>
+          <w:rFonts w:ascii="Tahoma" w:eastAsia="Tahoma" w:hAnsi="Tahoma" w:cs="Tahoma"/>
+          <w:color w:val="666666"/>
+          <w:sz w:val="22"/>
+          <w:szCs w:val="22"/>
+        </w:rPr>
+        <w:tab/>
+        <w:t xml:space="preserve"> </w:t>
+      </w:r>
+      <w:r>
+        <w:rPr>
+          <w:rFonts w:ascii="Tahoma" w:eastAsia="Tahoma" w:hAnsi="Tahoma" w:cs="Tahoma"/>
+          <w:color w:val="003363"/>
+          <w:sz w:val="22"/>
+          <w:szCs w:val="22"/>
+        </w:rPr>
+        <w:t>Sep 2017</w:t>
+      </w:r>
+      <w:r>
+        <w:rPr>
+          <w:rFonts w:ascii="Tahoma" w:eastAsia="Tahoma" w:hAnsi="Tahoma" w:cs="Tahoma"/>
+          <w:color w:val="666666"/>
+          <w:sz w:val="22"/>
+          <w:szCs w:val="22"/>
+        </w:rPr>
+        <w:t xml:space="preserve"> - </w:t>
+      </w:r>
+      <w:r>
+        <w:rPr>
+          <w:rFonts w:ascii="Tahoma" w:eastAsia="Tahoma" w:hAnsi="Tahoma" w:cs="Tahoma"/>
+          <w:color w:val="003363"/>
+          <w:sz w:val="22"/>
+          <w:szCs w:val="22"/>
+        </w:rPr>
+        <w:t>Current</w:t>
+      </w:r>
+      <w:r>
+        <w:rPr>
+          <w:rFonts w:ascii="Tahoma" w:eastAsia="Tahoma" w:hAnsi="Tahoma" w:cs="Tahoma"/>
+          <w:color w:val="666666"/>
+          <w:sz w:val="22"/>
+          <w:szCs w:val="22"/>
+        </w:rPr>
+        <w:t xml:space="preserve"> </w:t>
+      </w:r>
+    </w:p>
+    <w:p>
+      <w:pPr>
+        <w:tabs>
+          <w:tab w:val="right" w:pos="10540"/>
+        </w:tabs>
         <w:rPr>
           <w:rFonts w:ascii="Tahoma" w:eastAsia="Tahoma" w:hAnsi="Tahoma" w:cs="Tahoma"/>
           <w:color w:val="666666"/>
@@ -774,14 +1397,6 @@
           <w:szCs w:val="22"/>
         </w:rPr>
         <w:tab/>
-      </w:r>
-      <w:r>
-        <w:rPr>
-          <w:rFonts w:ascii="Tahoma" w:eastAsia="Tahoma" w:hAnsi="Tahoma" w:cs="Tahoma"/>
-          <w:color w:val="666666"/>
-          <w:sz w:val="22"/>
-          <w:szCs w:val="22"/>
-        </w:rPr>
         <w:t xml:space="preserve"> Siruseri, Chennai, TN. </w:t>
       </w:r>
     </w:p>
@@ -801,16 +1416,7 @@
           <w:sz w:val="22"/>
           <w:szCs w:val="22"/>
         </w:rPr>
-        <w:t xml:space="preserve">Contact: Mozhiarasi J – +91 </w:t>
-      </w:r>
-      <w:r>
-        <w:rPr>
-          <w:rFonts w:ascii="Tahoma" w:eastAsia="Tahoma" w:hAnsi="Tahoma" w:cs="Tahoma"/>
-          <w:color w:val="666666"/>
-          <w:sz w:val="22"/>
-          <w:szCs w:val="22"/>
-        </w:rPr>
-        <w:t>89391 47038</w:t>
+        <w:t>Contact: Mozhiarasi J – +91 89391 47038</w:t>
       </w:r>
     </w:p>
     <w:p>
@@ -856,16 +1462,7 @@
           <w:sz w:val="22"/>
           <w:szCs w:val="22"/>
         </w:rPr>
-        <w:t>Developed and deployed new jobs that are required</w:t>
-      </w:r>
-      <w:r>
-        <w:rPr>
-          <w:rFonts w:ascii="Tahoma" w:eastAsia="Tahoma" w:hAnsi="Tahoma" w:cs="Tahoma"/>
-          <w:color w:val="666666"/>
-          <w:sz w:val="22"/>
-          <w:szCs w:val="22"/>
-        </w:rPr>
-        <w:t xml:space="preserve"> for cloud environment to support existing project, code changes to make existing job suitable for cloud environment.</w:t>
+        <w:t>Received appreciation from customer for successful completion of moving code to spark platform and cloud environment.</w:t>
       </w:r>
     </w:p>
     <w:p>
@@ -888,16 +1485,30 @@
           <w:sz w:val="22"/>
           <w:szCs w:val="22"/>
         </w:rPr>
-        <w:t>Involved in creation of generic Map-Reduce module, which handles multi file formats in loading , decompress , validating, and transform da</w:t>
-      </w:r>
-      <w:r>
-        <w:rPr>
-          <w:rFonts w:ascii="Tahoma" w:eastAsia="Tahoma" w:hAnsi="Tahoma" w:cs="Tahoma"/>
-          <w:color w:val="666666"/>
-          <w:sz w:val="22"/>
-          <w:szCs w:val="22"/>
-        </w:rPr>
-        <w:t>ta which suites for (non)partitioned tables.</w:t>
+        <w:t>Developed and deployed new jobs that are required for cloud environment to support existing project, code changes to make existing job suitable for cloud environment.</w:t>
+      </w:r>
+    </w:p>
+    <w:p>
+      <w:pPr>
+        <w:numPr>
+          <w:ilvl w:val="0"/>
+          <w:numId w:val="1"/>
+        </w:numPr>
+        <w:ind w:left="460" w:hanging="201"/>
+        <w:rPr>
+          <w:color w:val="666666"/>
+          <w:sz w:val="22"/>
+          <w:szCs w:val="22"/>
+        </w:rPr>
+      </w:pPr>
+      <w:r>
+        <w:rPr>
+          <w:rFonts w:ascii="Tahoma" w:eastAsia="Tahoma" w:hAnsi="Tahoma" w:cs="Tahoma"/>
+          <w:color w:val="666666"/>
+          <w:sz w:val="22"/>
+          <w:szCs w:val="22"/>
+        </w:rPr>
+        <w:t>Involved in code migration from Impala to Spark-SQL and Spark core in scala which provides in memory computaion to improve performance.</w:t>
       </w:r>
     </w:p>
     <w:p>
@@ -920,62 +1531,61 @@
           <w:sz w:val="22"/>
           <w:szCs w:val="22"/>
         </w:rPr>
-        <w:t>Received appreciation from customer for successful completion of moving code to spark platform and cloud environment.</w:t>
-      </w:r>
-    </w:p>
-    <w:p>
-      <w:pPr>
-        <w:numPr>
-          <w:ilvl w:val="0"/>
-          <w:numId w:val="4"/>
-        </w:numPr>
-        <w:ind w:left="460" w:hanging="201"/>
-        <w:rPr>
-          <w:color w:val="666666"/>
-          <w:sz w:val="22"/>
-          <w:szCs w:val="22"/>
-        </w:rPr>
-      </w:pPr>
-      <w:r>
-        <w:rPr>
-          <w:rFonts w:ascii="Tahoma" w:eastAsia="Tahoma" w:hAnsi="Tahoma" w:cs="Tahoma"/>
-          <w:color w:val="666666"/>
-          <w:sz w:val="22"/>
-          <w:szCs w:val="22"/>
-        </w:rPr>
-        <w:t>Gained experience on Hadoop clusters using Cloudera Hadoop Distributions, very good experienc</w:t>
-      </w:r>
-      <w:r>
-        <w:rPr>
-          <w:rFonts w:ascii="Tahoma" w:eastAsia="Tahoma" w:hAnsi="Tahoma" w:cs="Tahoma"/>
-          <w:color w:val="666666"/>
-          <w:sz w:val="22"/>
-          <w:szCs w:val="22"/>
-        </w:rPr>
-        <w:t>e in monitoring and managing Hadoop cluster using Cloudera Manager.</w:t>
-      </w:r>
-    </w:p>
-    <w:p>
-      <w:pPr>
-        <w:numPr>
-          <w:ilvl w:val="0"/>
-          <w:numId w:val="4"/>
-        </w:numPr>
-        <w:ind w:left="460" w:hanging="201"/>
-        <w:rPr>
-          <w:color w:val="666666"/>
-          <w:sz w:val="22"/>
-          <w:szCs w:val="22"/>
-        </w:rPr>
-      </w:pPr>
-      <w:r>
-        <w:rPr>
-          <w:rFonts w:ascii="Tahoma" w:eastAsia="Tahoma" w:hAnsi="Tahoma" w:cs="Tahoma"/>
-          <w:color w:val="666666"/>
-          <w:sz w:val="22"/>
-          <w:szCs w:val="22"/>
-        </w:rPr>
-        <w:t>Gained experience in analyzing data using Hive QL, Pig Latin, Impala and custom Map Reduce programs in Java. Experience in managing and reviewing Hadoop log files.</w:t>
+        <w:t xml:space="preserve">Stored data in different file formats with different codecs </w:t>
+      </w:r>
+      <w:r>
+        <w:rPr>
+          <w:rFonts w:ascii="Tahoma" w:eastAsia="Tahoma" w:hAnsi="Tahoma" w:cs="Tahoma"/>
+          <w:color w:val="666666"/>
+          <w:sz w:val="22"/>
+          <w:szCs w:val="22"/>
+        </w:rPr>
+        <w:t xml:space="preserve">in HDFS </w:t>
+      </w:r>
+      <w:r>
+        <w:rPr>
+          <w:rFonts w:ascii="Tahoma" w:eastAsia="Tahoma" w:hAnsi="Tahoma" w:cs="Tahoma"/>
+          <w:color w:val="666666"/>
+          <w:sz w:val="22"/>
+          <w:szCs w:val="22"/>
+        </w:rPr>
+        <w:t>for effective storing and</w:t>
+      </w:r>
+      <w:r>
+        <w:rPr>
+          <w:rFonts w:ascii="Tahoma" w:eastAsia="Tahoma" w:hAnsi="Tahoma" w:cs="Tahoma"/>
+          <w:color w:val="666666"/>
+          <w:sz w:val="22"/>
+          <w:szCs w:val="22"/>
+        </w:rPr>
+        <w:t xml:space="preserve"> which can</w:t>
+      </w:r>
+      <w:r>
+        <w:rPr>
+          <w:rFonts w:ascii="Tahoma" w:eastAsia="Tahoma" w:hAnsi="Tahoma" w:cs="Tahoma"/>
+          <w:color w:val="666666"/>
+          <w:sz w:val="22"/>
+          <w:szCs w:val="22"/>
+        </w:rPr>
+        <w:t xml:space="preserve"> improve performance</w:t>
+      </w:r>
+      <w:r>
+        <w:rPr>
+          <w:rFonts w:ascii="Tahoma" w:eastAsia="Tahoma" w:hAnsi="Tahoma" w:cs="Tahoma"/>
+          <w:color w:val="666666"/>
+          <w:sz w:val="22"/>
+          <w:szCs w:val="22"/>
+        </w:rPr>
+        <w:t xml:space="preserve"> and reduce I/O usage while reading from HDFS</w:t>
+      </w:r>
+      <w:r>
+        <w:rPr>
+          <w:rFonts w:ascii="Tahoma" w:eastAsia="Tahoma" w:hAnsi="Tahoma" w:cs="Tahoma"/>
+          <w:color w:val="666666"/>
+          <w:sz w:val="22"/>
+          <w:szCs w:val="22"/>
+        </w:rPr>
+        <w:t>.</w:t>
       </w:r>
     </w:p>
     <w:p>
@@ -983,7 +1593,7 @@
         <w:tabs>
           <w:tab w:val="right" w:pos="10540"/>
         </w:tabs>
-        <w:spacing w:before="220"/>
+        <w:spacing w:before="220" w:line="276" w:lineRule="auto"/>
         <w:rPr>
           <w:rFonts w:ascii="Tahoma" w:eastAsia="Tahoma" w:hAnsi="Tahoma" w:cs="Tahoma"/>
           <w:color w:val="666666"/>
@@ -1000,18 +1610,7 @@
           <w:sz w:val="22"/>
           <w:szCs w:val="22"/>
         </w:rPr>
-        <w:t xml:space="preserve">Assistant System </w:t>
-      </w:r>
-      <w:r>
-        <w:rPr>
-          <w:rFonts w:ascii="Tahoma" w:eastAsia="Tahoma" w:hAnsi="Tahoma" w:cs="Tahoma"/>
-          <w:b/>
-          <w:bCs/>
-          <w:color w:val="003363"/>
-          <w:sz w:val="22"/>
-          <w:szCs w:val="22"/>
-        </w:rPr>
-        <w:t>Engineer:</w:t>
+        <w:t>Assistant System Engineer:</w:t>
       </w:r>
       <w:r>
         <w:rPr>
@@ -1030,14 +1629,6 @@
           <w:szCs w:val="22"/>
         </w:rPr>
         <w:tab/>
-      </w:r>
-      <w:r>
-        <w:rPr>
-          <w:rFonts w:ascii="Tahoma" w:eastAsia="Tahoma" w:hAnsi="Tahoma" w:cs="Tahoma"/>
-          <w:color w:val="666666"/>
-          <w:sz w:val="22"/>
-          <w:szCs w:val="22"/>
-        </w:rPr>
         <w:t xml:space="preserve"> </w:t>
       </w:r>
       <w:r>
@@ -1101,14 +1692,6 @@
           <w:szCs w:val="22"/>
         </w:rPr>
         <w:tab/>
-      </w:r>
-      <w:r>
-        <w:rPr>
-          <w:rFonts w:ascii="Tahoma" w:eastAsia="Tahoma" w:hAnsi="Tahoma" w:cs="Tahoma"/>
-          <w:color w:val="666666"/>
-          <w:sz w:val="22"/>
-          <w:szCs w:val="22"/>
-        </w:rPr>
         <w:t xml:space="preserve"> Siruseri, Chennai, TN. </w:t>
       </w:r>
     </w:p>
@@ -1151,16 +1734,15 @@
           <w:sz w:val="22"/>
           <w:szCs w:val="22"/>
         </w:rPr>
-        <w:t xml:space="preserve">Worked in complete Software Development Life Cycle (analysis, design, development, testing, </w:t>
-      </w:r>
-      <w:r>
-        <w:rPr>
-          <w:rFonts w:ascii="Tahoma" w:eastAsia="Tahoma" w:hAnsi="Tahoma" w:cs="Tahoma"/>
-          <w:color w:val="666666"/>
-          <w:sz w:val="22"/>
-          <w:szCs w:val="22"/>
-        </w:rPr>
-        <w:t>implementation and support) adhering Agile Methodologies.</w:t>
+        <w:t>Developed Map-Reduce programs to parse the data from multiple compressed / non-compressed file formats, populates staging tables and store the refined data in partitioned Hive/Impala tables</w:t>
+      </w:r>
+      <w:r>
+        <w:rPr>
+          <w:color w:val="666666"/>
+          <w:sz w:val="22"/>
+          <w:szCs w:val="22"/>
+        </w:rPr>
+        <w:t>.</w:t>
       </w:r>
     </w:p>
     <w:p>
@@ -1183,8 +1765,15 @@
           <w:sz w:val="22"/>
           <w:szCs w:val="22"/>
         </w:rPr>
-        <w:lastRenderedPageBreak/>
-        <w:t>Developed UDF's in Java when necessary to use in Pig and Hive queries.</w:t>
+        <w:t>Solved performance issues in Hive, impala with understanding of joins, Groups, and aggregation, run time implementation of hive and impala (30% reduction in total time).</w:t>
+      </w:r>
+      <w:r>
+        <w:rPr>
+          <w:color w:val="666666"/>
+          <w:sz w:val="22"/>
+          <w:szCs w:val="22"/>
+        </w:rPr>
+        <w:t xml:space="preserve"> </w:t>
       </w:r>
     </w:p>
     <w:p>
@@ -1207,16 +1796,7 @@
           <w:sz w:val="22"/>
           <w:szCs w:val="22"/>
         </w:rPr>
-        <w:t>Involved in importing data from SQL Server, Oracle, csv and text from local/external file system to HDFS using different techni</w:t>
-      </w:r>
-      <w:r>
-        <w:rPr>
-          <w:rFonts w:ascii="Tahoma" w:eastAsia="Tahoma" w:hAnsi="Tahoma" w:cs="Tahoma"/>
-          <w:color w:val="666666"/>
-          <w:sz w:val="22"/>
-          <w:szCs w:val="22"/>
-        </w:rPr>
-        <w:t>ques on regular basis into Hive tables, which are partitioned , vice versa.</w:t>
+        <w:t>Worked in complete Software Development Life Cycle (analysis, design, development, testing, implementation and support) adhering Agile Methodologies.</w:t>
       </w:r>
     </w:p>
     <w:p>
@@ -1239,7 +1819,7 @@
           <w:sz w:val="22"/>
           <w:szCs w:val="22"/>
         </w:rPr>
-        <w:t>Solved performance issues in Hive, impala with understanding of joins, Groups, and aggregation, run time implementation of hive and impala (30% reduction in total time).</w:t>
+        <w:t>Developed UDF's in Java when necessary to use in Pig and Hive queries.</w:t>
       </w:r>
     </w:p>
     <w:p>
@@ -1262,76 +1842,12 @@
           <w:sz w:val="22"/>
           <w:szCs w:val="22"/>
         </w:rPr>
-        <w:t xml:space="preserve">Involved </w:t>
-      </w:r>
-      <w:r>
-        <w:rPr>
-          <w:rFonts w:ascii="Tahoma" w:eastAsia="Tahoma" w:hAnsi="Tahoma" w:cs="Tahoma"/>
-          <w:color w:val="666666"/>
-          <w:sz w:val="22"/>
-          <w:szCs w:val="22"/>
-        </w:rPr>
-        <w:t>in code migration from Impala to Spark-SQL and Spark core.</w:t>
-      </w:r>
-    </w:p>
-    <w:p>
-      <w:pPr>
-        <w:numPr>
-          <w:ilvl w:val="0"/>
-          <w:numId w:val="1"/>
-        </w:numPr>
-        <w:ind w:left="460" w:hanging="201"/>
-        <w:rPr>
-          <w:color w:val="666666"/>
-          <w:sz w:val="22"/>
-          <w:szCs w:val="22"/>
-        </w:rPr>
-      </w:pPr>
-      <w:r>
-        <w:rPr>
-          <w:rFonts w:ascii="Tahoma" w:eastAsia="Tahoma" w:hAnsi="Tahoma" w:cs="Tahoma"/>
-          <w:color w:val="666666"/>
-          <w:sz w:val="22"/>
-          <w:szCs w:val="22"/>
-        </w:rPr>
-        <w:t>Gained good knowledge of Hadoop Architecture and various components such as HDFS, Resource Manager, Application Master, Name Node, Data Node and Map Reduce concepts.</w:t>
-      </w:r>
-    </w:p>
-    <w:p>
-      <w:pPr>
-        <w:numPr>
-          <w:ilvl w:val="0"/>
-          <w:numId w:val="1"/>
-        </w:numPr>
-        <w:ind w:left="460" w:hanging="201"/>
-        <w:rPr>
-          <w:color w:val="666666"/>
-          <w:sz w:val="22"/>
-          <w:szCs w:val="22"/>
-        </w:rPr>
-      </w:pPr>
-      <w:r>
-        <w:rPr>
-          <w:rFonts w:ascii="Tahoma" w:eastAsia="Tahoma" w:hAnsi="Tahoma" w:cs="Tahoma"/>
-          <w:color w:val="666666"/>
-          <w:sz w:val="22"/>
-          <w:szCs w:val="22"/>
-        </w:rPr>
-        <w:t xml:space="preserve">Gained experience in designing </w:t>
-      </w:r>
-      <w:r>
-        <w:rPr>
-          <w:rFonts w:ascii="Tahoma" w:eastAsia="Tahoma" w:hAnsi="Tahoma" w:cs="Tahoma"/>
-          <w:color w:val="666666"/>
-          <w:sz w:val="22"/>
-          <w:szCs w:val="22"/>
-        </w:rPr>
-        <w:t>both time driven and data driven automated workflow using Oozie and monitoring tools like Oozie and Zookeeper.</w:t>
-      </w:r>
-    </w:p>
-    <w:p>
-      <w:pPr>
-        <w:spacing w:before="237" w:after="157"/>
+        <w:t>Involved in importing data from SQL Server, Oracle, csv and text from local/external file system to HDFS using different techniques on regular basis into Hive tables, which are partitioned , vice versa.</w:t>
+      </w:r>
+    </w:p>
+    <w:p>
+      <w:pPr>
+        <w:spacing w:before="237" w:after="157" w:line="276" w:lineRule="auto"/>
       </w:pPr>
       <w:r>
         <w:rPr>
@@ -1350,6 +1866,7 @@
         <w:tabs>
           <w:tab w:val="right" w:pos="10540"/>
         </w:tabs>
+        <w:spacing w:line="276" w:lineRule="auto"/>
         <w:rPr>
           <w:rFonts w:ascii="Tahoma" w:eastAsia="Tahoma" w:hAnsi="Tahoma" w:cs="Tahoma"/>
           <w:color w:val="666666"/>
@@ -1405,14 +1922,6 @@
           <w:szCs w:val="22"/>
         </w:rPr>
         <w:tab/>
-      </w:r>
-      <w:r>
-        <w:rPr>
-          <w:rFonts w:ascii="Tahoma" w:eastAsia="Tahoma" w:hAnsi="Tahoma" w:cs="Tahoma"/>
-          <w:color w:val="666666"/>
-          <w:sz w:val="22"/>
-          <w:szCs w:val="22"/>
-        </w:rPr>
         <w:t xml:space="preserve"> </w:t>
       </w:r>
       <w:r>
@@ -1463,14 +1972,6 @@
           <w:szCs w:val="22"/>
         </w:rPr>
         <w:tab/>
-      </w:r>
-      <w:r>
-        <w:rPr>
-          <w:rFonts w:ascii="Tahoma" w:eastAsia="Tahoma" w:hAnsi="Tahoma" w:cs="Tahoma"/>
-          <w:color w:val="666666"/>
-          <w:sz w:val="22"/>
-          <w:szCs w:val="22"/>
-        </w:rPr>
         <w:t xml:space="preserve"> Vidyanagar, Nelloore </w:t>
       </w:r>
     </w:p>
@@ -1479,7 +1980,7 @@
         <w:tabs>
           <w:tab w:val="right" w:pos="10540"/>
         </w:tabs>
-        <w:spacing w:before="220"/>
+        <w:spacing w:before="220" w:line="276" w:lineRule="auto"/>
         <w:rPr>
           <w:rFonts w:ascii="Tahoma" w:eastAsia="Tahoma" w:hAnsi="Tahoma" w:cs="Tahoma"/>
           <w:color w:val="666666"/>
@@ -1516,12 +2017,14 @@
           <w:sz w:val="22"/>
           <w:szCs w:val="22"/>
         </w:rPr>
-        <w:t>88.4% (Mathematics, Physics , Chemistry)</w:t>
-      </w:r>
-      <w:r>
-        <w:rPr>
-          <w:rFonts w:ascii="Tahoma" w:eastAsia="Tahoma" w:hAnsi="Tahoma" w:cs="Tahoma"/>
-          <w:color w:val="666666"/>
+        <w:t>88.4%</w:t>
+      </w:r>
+      <w:r>
+        <w:rPr>
+          <w:rFonts w:ascii="Tahoma" w:eastAsia="Tahoma" w:hAnsi="Tahoma" w:cs="Tahoma"/>
+          <w:b/>
+          <w:bCs/>
+          <w:color w:val="003363"/>
           <w:sz w:val="22"/>
           <w:szCs w:val="22"/>
         </w:rPr>
@@ -1535,14 +2038,6 @@
           <w:szCs w:val="22"/>
         </w:rPr>
         <w:tab/>
-      </w:r>
-      <w:r>
-        <w:rPr>
-          <w:rFonts w:ascii="Tahoma" w:eastAsia="Tahoma" w:hAnsi="Tahoma" w:cs="Tahoma"/>
-          <w:color w:val="666666"/>
-          <w:sz w:val="22"/>
-          <w:szCs w:val="22"/>
-        </w:rPr>
         <w:t xml:space="preserve"> </w:t>
       </w:r>
       <w:r>
@@ -1593,14 +2088,6 @@
           <w:szCs w:val="22"/>
         </w:rPr>
         <w:tab/>
-      </w:r>
-      <w:r>
-        <w:rPr>
-          <w:rFonts w:ascii="Tahoma" w:eastAsia="Tahoma" w:hAnsi="Tahoma" w:cs="Tahoma"/>
-          <w:color w:val="666666"/>
-          <w:sz w:val="22"/>
-          <w:szCs w:val="22"/>
-        </w:rPr>
         <w:t xml:space="preserve"> Vijayawada </w:t>
       </w:r>
     </w:p>
@@ -1609,7 +2096,7 @@
         <w:tabs>
           <w:tab w:val="right" w:pos="10540"/>
         </w:tabs>
-        <w:spacing w:before="220"/>
+        <w:spacing w:before="220" w:line="276" w:lineRule="auto"/>
         <w:rPr>
           <w:rFonts w:ascii="Tahoma" w:eastAsia="Tahoma" w:hAnsi="Tahoma" w:cs="Tahoma"/>
           <w:color w:val="666666"/>
@@ -1665,14 +2152,6 @@
           <w:szCs w:val="22"/>
         </w:rPr>
         <w:tab/>
-      </w:r>
-      <w:r>
-        <w:rPr>
-          <w:rFonts w:ascii="Tahoma" w:eastAsia="Tahoma" w:hAnsi="Tahoma" w:cs="Tahoma"/>
-          <w:color w:val="666666"/>
-          <w:sz w:val="22"/>
-          <w:szCs w:val="22"/>
-        </w:rPr>
         <w:t xml:space="preserve"> </w:t>
       </w:r>
       <w:r>
@@ -1717,14 +2196,6 @@
           <w:szCs w:val="22"/>
         </w:rPr>
         <w:tab/>
-      </w:r>
-      <w:r>
-        <w:rPr>
-          <w:rFonts w:ascii="Tahoma" w:eastAsia="Tahoma" w:hAnsi="Tahoma" w:cs="Tahoma"/>
-          <w:color w:val="666666"/>
-          <w:sz w:val="22"/>
-          <w:szCs w:val="22"/>
-        </w:rPr>
         <w:t xml:space="preserve"> Lepakshi, Anantapur </w:t>
       </w:r>
     </w:p>
@@ -3501,6 +3972,29 @@
     <w:basedOn w:val="NormalTable0"/>
     <w:tblPr/>
   </w:style>
+  <w:style w:type="character" w:styleId="Hyperlink">
+    <w:name w:val="Hyperlink"/>
+    <w:basedOn w:val="DefaultParagraphFont"/>
+    <w:uiPriority w:val="99"/>
+    <w:unhideWhenUsed/>
+    <w:rsid w:val="0064191A"/>
+    <w:rPr>
+      <w:color w:val="0000FF" w:themeColor="hyperlink"/>
+      <w:u w:val="single"/>
+    </w:rPr>
+  </w:style>
+  <w:style w:type="character" w:styleId="FollowedHyperlink">
+    <w:name w:val="FollowedHyperlink"/>
+    <w:basedOn w:val="DefaultParagraphFont"/>
+    <w:uiPriority w:val="99"/>
+    <w:semiHidden/>
+    <w:unhideWhenUsed/>
+    <w:rsid w:val="0064191A"/>
+    <w:rPr>
+      <w:color w:val="800080" w:themeColor="followedHyperlink"/>
+      <w:u w:val="single"/>
+    </w:rPr>
+  </w:style>
 </w:styles>
 </file>
 

</xml_diff>

<commit_message>
Commit with small sentence changes.
</commit_message>
<xml_diff>
--- a/StandardResume/MultiPageResume.docx
+++ b/StandardResume/MultiPageResume.docx
@@ -391,7 +391,19 @@
           <w:szCs w:val="22"/>
           <w:lang w:val="en-GB"/>
         </w:rPr>
-        <w:t xml:space="preserve"> and provide processed data to </w:t>
+        <w:t xml:space="preserve"> and provide </w:t>
+      </w:r>
+      <w:bookmarkStart w:id="0" w:name="_GoBack"/>
+      <w:bookmarkEnd w:id="0"/>
+      <w:r>
+        <w:rPr>
+          <w:rFonts w:ascii="Tahoma" w:eastAsia="Tahoma" w:hAnsi="Tahoma" w:cs="Tahoma"/>
+          <w:color w:val="666666"/>
+          <w:sz w:val="22"/>
+          <w:szCs w:val="22"/>
+          <w:lang w:val="en-GB"/>
+        </w:rPr>
+        <w:t xml:space="preserve">processed data to </w:t>
       </w:r>
       <w:r>
         <w:rPr>
@@ -898,59 +910,28 @@
           <w:color w:val="666666"/>
           <w:sz w:val="22"/>
           <w:szCs w:val="22"/>
-          <w:lang w:val="en-GB"/>
-        </w:rPr>
-        <w:t>In-depth</w:t>
-      </w:r>
-      <w:r>
-        <w:rPr>
-          <w:rFonts w:ascii="Tahoma" w:eastAsia="Tahoma" w:hAnsi="Tahoma" w:cs="Tahoma"/>
-          <w:color w:val="666666"/>
-          <w:sz w:val="22"/>
-          <w:szCs w:val="22"/>
-          <w:lang w:val="en-GB"/>
-        </w:rPr>
-        <w:t xml:space="preserve"> knowledge of Hadoop architecture and various components such as HDFS,</w:t>
-      </w:r>
-      <w:r>
-        <w:rPr>
-          <w:rFonts w:ascii="Tahoma" w:eastAsia="Tahoma" w:hAnsi="Tahoma" w:cs="Tahoma"/>
-          <w:color w:val="666666"/>
-          <w:sz w:val="22"/>
-          <w:szCs w:val="22"/>
-          <w:lang w:val="en-GB"/>
-        </w:rPr>
-        <w:t xml:space="preserve"> Resource Manager, Application M</w:t>
-      </w:r>
-      <w:r>
-        <w:rPr>
-          <w:rFonts w:ascii="Tahoma" w:eastAsia="Tahoma" w:hAnsi="Tahoma" w:cs="Tahoma"/>
-          <w:color w:val="666666"/>
-          <w:sz w:val="22"/>
-          <w:szCs w:val="22"/>
-          <w:lang w:val="en-GB"/>
-        </w:rPr>
-        <w:t>aster</w:t>
-      </w:r>
-      <w:r>
-        <w:rPr>
-          <w:rFonts w:ascii="Tahoma" w:eastAsia="Tahoma" w:hAnsi="Tahoma" w:cs="Tahoma"/>
-          <w:color w:val="666666"/>
-          <w:sz w:val="22"/>
-          <w:szCs w:val="22"/>
-          <w:lang w:val="en-GB"/>
-        </w:rPr>
-        <w:t>, Node Manager, Name Node, Data Node and Map-R</w:t>
-      </w:r>
-      <w:r>
-        <w:rPr>
-          <w:rFonts w:ascii="Tahoma" w:eastAsia="Tahoma" w:hAnsi="Tahoma" w:cs="Tahoma"/>
-          <w:color w:val="666666"/>
-          <w:sz w:val="22"/>
-          <w:szCs w:val="22"/>
-          <w:lang w:val="en-GB"/>
-        </w:rPr>
-        <w:t>educe concepts</w:t>
+        </w:rPr>
+        <w:t xml:space="preserve">In-depth knowledge of Hadoop, Spark architectures and various components such as </w:t>
+      </w:r>
+      <w:proofErr w:type="spellStart"/>
+      <w:r>
+        <w:rPr>
+          <w:rFonts w:ascii="Tahoma" w:eastAsia="Tahoma" w:hAnsi="Tahoma" w:cs="Tahoma"/>
+          <w:color w:val="666666"/>
+          <w:sz w:val="22"/>
+          <w:szCs w:val="22"/>
+        </w:rPr>
+        <w:t>HDFS</w:t>
+      </w:r>
+      <w:proofErr w:type="spellEnd"/>
+      <w:r>
+        <w:rPr>
+          <w:rFonts w:ascii="Tahoma" w:eastAsia="Tahoma" w:hAnsi="Tahoma" w:cs="Tahoma"/>
+          <w:color w:val="666666"/>
+          <w:sz w:val="22"/>
+          <w:szCs w:val="22"/>
+        </w:rPr>
+        <w:t>, Resource Manager, Application Master, Node Manager, Name Node, Data Node and Map-Reduce concepts, Executor, Driver, Cluster Manager</w:t>
       </w:r>
       <w:r>
         <w:rPr>
@@ -984,7 +965,7 @@
           <w:sz w:val="22"/>
           <w:szCs w:val="22"/>
         </w:rPr>
-        <w:t xml:space="preserve">Extensive knowledge in reviewing Hadoop log files, analysing data and developing code using hive </w:t>
+        <w:t xml:space="preserve">Extensive knowledge in reviewing Hadoop log files, analysing data and developing code modules / applications using hive </w:t>
       </w:r>
       <w:proofErr w:type="spellStart"/>
       <w:r>
@@ -1004,7 +985,25 @@
           <w:sz w:val="22"/>
           <w:szCs w:val="22"/>
         </w:rPr>
-        <w:t>, Pig Latin, Impala and Hadoop Map-Reduce applications, Spark applications in Scala</w:t>
+        <w:t>, Pig Latin, Impala, Hadoop</w:t>
+      </w:r>
+      <w:r>
+        <w:rPr>
+          <w:rFonts w:ascii="Tahoma" w:eastAsia="Tahoma" w:hAnsi="Tahoma" w:cs="Tahoma"/>
+          <w:color w:val="666666"/>
+          <w:sz w:val="22"/>
+          <w:szCs w:val="22"/>
+        </w:rPr>
+        <w:t>,</w:t>
+      </w:r>
+      <w:r>
+        <w:rPr>
+          <w:rFonts w:ascii="Tahoma" w:eastAsia="Tahoma" w:hAnsi="Tahoma" w:cs="Tahoma"/>
+          <w:color w:val="666666"/>
+          <w:sz w:val="22"/>
+          <w:szCs w:val="22"/>
+        </w:rPr>
+        <w:t xml:space="preserve"> Map-Reduce and Spark</w:t>
       </w:r>
       <w:r>
         <w:rPr>
@@ -1741,8 +1740,6 @@
           <w:lang w:val="en-GB"/>
         </w:rPr>
       </w:pPr>
-      <w:bookmarkStart w:id="0" w:name="_GoBack"/>
-      <w:bookmarkEnd w:id="0"/>
       <w:r>
         <w:rPr>
           <w:rFonts w:ascii="Tahoma" w:eastAsia="Tahoma" w:hAnsi="Tahoma" w:cs="Tahoma"/>
@@ -5187,7 +5184,7 @@
 </file>
 
 <file path=customXml/itemProps1.xml><?xml version="1.0" encoding="utf-8"?>
-<ds:datastoreItem xmlns:ds="http://schemas.openxmlformats.org/officeDocument/2006/customXml" ds:itemID="{252CD62E-A8CD-440B-8E09-07BFF4545ADB}">
+<ds:datastoreItem xmlns:ds="http://schemas.openxmlformats.org/officeDocument/2006/customXml" ds:itemID="{2A106FE3-9D54-4AD9-8017-E1D2C0C00B7F}">
   <ds:schemaRefs>
     <ds:schemaRef ds:uri="http://schemas.openxmlformats.org/officeDocument/2006/bibliography"/>
   </ds:schemaRefs>

</xml_diff>

<commit_message>
changed date of experiance
</commit_message>
<xml_diff>
--- a/StandardResume/MultiPageResume.docx
+++ b/StandardResume/MultiPageResume.docx
@@ -391,19 +391,7 @@
           <w:szCs w:val="22"/>
           <w:lang w:val="en-GB"/>
         </w:rPr>
-        <w:t xml:space="preserve"> and provide </w:t>
-      </w:r>
-      <w:bookmarkStart w:id="0" w:name="_GoBack"/>
-      <w:bookmarkEnd w:id="0"/>
-      <w:r>
-        <w:rPr>
-          <w:rFonts w:ascii="Tahoma" w:eastAsia="Tahoma" w:hAnsi="Tahoma" w:cs="Tahoma"/>
-          <w:color w:val="666666"/>
-          <w:sz w:val="22"/>
-          <w:szCs w:val="22"/>
-          <w:lang w:val="en-GB"/>
-        </w:rPr>
-        <w:t xml:space="preserve">processed data to </w:t>
+        <w:t xml:space="preserve"> and provide processed data to </w:t>
       </w:r>
       <w:r>
         <w:rPr>
@@ -911,27 +899,7 @@
           <w:sz w:val="22"/>
           <w:szCs w:val="22"/>
         </w:rPr>
-        <w:t xml:space="preserve">In-depth knowledge of Hadoop, Spark architectures and various components such as </w:t>
-      </w:r>
-      <w:proofErr w:type="spellStart"/>
-      <w:r>
-        <w:rPr>
-          <w:rFonts w:ascii="Tahoma" w:eastAsia="Tahoma" w:hAnsi="Tahoma" w:cs="Tahoma"/>
-          <w:color w:val="666666"/>
-          <w:sz w:val="22"/>
-          <w:szCs w:val="22"/>
-        </w:rPr>
-        <w:t>HDFS</w:t>
-      </w:r>
-      <w:proofErr w:type="spellEnd"/>
-      <w:r>
-        <w:rPr>
-          <w:rFonts w:ascii="Tahoma" w:eastAsia="Tahoma" w:hAnsi="Tahoma" w:cs="Tahoma"/>
-          <w:color w:val="666666"/>
-          <w:sz w:val="22"/>
-          <w:szCs w:val="22"/>
-        </w:rPr>
-        <w:t>, Resource Manager, Application Master, Node Manager, Name Node, Data Node and Map-Reduce concepts, Executor, Driver, Cluster Manager</w:t>
+        <w:t>In-depth knowledge of Hadoop, Spark architectures and various components such as HDFS, Resource Manager, Application Master, Node Manager, Name Node, Data Node and Map-Reduce concepts, Executor, Driver, Cluster Manager</w:t>
       </w:r>
       <w:r>
         <w:rPr>
@@ -965,27 +933,7 @@
           <w:sz w:val="22"/>
           <w:szCs w:val="22"/>
         </w:rPr>
-        <w:t xml:space="preserve">Extensive knowledge in reviewing Hadoop log files, analysing data and developing code modules / applications using hive </w:t>
-      </w:r>
-      <w:proofErr w:type="spellStart"/>
-      <w:r>
-        <w:rPr>
-          <w:rFonts w:ascii="Tahoma" w:eastAsia="Tahoma" w:hAnsi="Tahoma" w:cs="Tahoma"/>
-          <w:color w:val="666666"/>
-          <w:sz w:val="22"/>
-          <w:szCs w:val="22"/>
-        </w:rPr>
-        <w:t>QL</w:t>
-      </w:r>
-      <w:proofErr w:type="spellEnd"/>
-      <w:r>
-        <w:rPr>
-          <w:rFonts w:ascii="Tahoma" w:eastAsia="Tahoma" w:hAnsi="Tahoma" w:cs="Tahoma"/>
-          <w:color w:val="666666"/>
-          <w:sz w:val="22"/>
-          <w:szCs w:val="22"/>
-        </w:rPr>
-        <w:t>, Pig Latin, Impala, Hadoop</w:t>
+        <w:t>Extensive knowledge in reviewing Hadoop log files, analysing data and developing code modules / applications using hive QL, Pig Latin, Impala, Hadoop</w:t>
       </w:r>
       <w:r>
         <w:rPr>
@@ -1634,9 +1582,6 @@
           <w:tab w:val="right" w:pos="10540"/>
         </w:tabs>
         <w:spacing w:line="276" w:lineRule="auto"/>
-        <w:rPr>
-          <w:lang w:val="en-GB"/>
-        </w:rPr>
       </w:pPr>
       <w:r>
         <w:rPr>
@@ -1709,8 +1654,10 @@
           <w:szCs w:val="22"/>
           <w:lang w:val="en-GB"/>
         </w:rPr>
-        <w:t>Sep 2017</w:t>
-      </w:r>
+        <w:t>Current</w:t>
+      </w:r>
+      <w:bookmarkStart w:id="0" w:name="_GoBack"/>
+      <w:bookmarkEnd w:id="0"/>
     </w:p>
     <w:p>
       <w:pPr>
@@ -2029,29 +1976,7 @@
           <w:szCs w:val="22"/>
           <w:lang w:val="en-GB"/>
         </w:rPr>
-        <w:t xml:space="preserve">Involved in code migration from Impala to Spark-SQL and Spark core in </w:t>
-      </w:r>
-      <w:proofErr w:type="spellStart"/>
-      <w:r>
-        <w:rPr>
-          <w:rFonts w:ascii="Tahoma" w:eastAsia="Tahoma" w:hAnsi="Tahoma" w:cs="Tahoma"/>
-          <w:color w:val="666666"/>
-          <w:sz w:val="22"/>
-          <w:szCs w:val="22"/>
-          <w:lang w:val="en-GB"/>
-        </w:rPr>
-        <w:t>scala</w:t>
-      </w:r>
-      <w:proofErr w:type="spellEnd"/>
-      <w:r>
-        <w:rPr>
-          <w:rFonts w:ascii="Tahoma" w:eastAsia="Tahoma" w:hAnsi="Tahoma" w:cs="Tahoma"/>
-          <w:color w:val="666666"/>
-          <w:sz w:val="22"/>
-          <w:szCs w:val="22"/>
-          <w:lang w:val="en-GB"/>
-        </w:rPr>
-        <w:t xml:space="preserve"> which </w:t>
+        <w:t xml:space="preserve">Involved in code migration from Impala to Spark-SQL and Spark core in scala which </w:t>
       </w:r>
       <w:r>
         <w:rPr>
@@ -2069,19 +1994,8 @@
           <w:sz w:val="22"/>
           <w:szCs w:val="22"/>
         </w:rPr>
-        <w:t xml:space="preserve">rocessed data back to Amazon </w:t>
-      </w:r>
-      <w:proofErr w:type="spellStart"/>
-      <w:r>
-        <w:rPr>
-          <w:rFonts w:ascii="Tahoma" w:eastAsia="Tahoma" w:hAnsi="Tahoma" w:cs="Tahoma"/>
-          <w:color w:val="666666"/>
-          <w:sz w:val="22"/>
-          <w:szCs w:val="22"/>
-        </w:rPr>
-        <w:t>S3</w:t>
-      </w:r>
-      <w:proofErr w:type="spellEnd"/>
+        <w:t>rocessed data back to Amazon S3</w:t>
+      </w:r>
       <w:r>
         <w:rPr>
           <w:rFonts w:ascii="Tahoma" w:eastAsia="Tahoma" w:hAnsi="Tahoma" w:cs="Tahoma"/>
@@ -2135,29 +2049,7 @@
           <w:szCs w:val="22"/>
           <w:lang w:val="en-GB"/>
         </w:rPr>
-        <w:t xml:space="preserve">codecs in </w:t>
-      </w:r>
-      <w:proofErr w:type="spellStart"/>
-      <w:r>
-        <w:rPr>
-          <w:rFonts w:ascii="Tahoma" w:eastAsia="Tahoma" w:hAnsi="Tahoma" w:cs="Tahoma"/>
-          <w:color w:val="666666"/>
-          <w:sz w:val="22"/>
-          <w:szCs w:val="22"/>
-          <w:lang w:val="en-GB"/>
-        </w:rPr>
-        <w:t>HDFS</w:t>
-      </w:r>
-      <w:proofErr w:type="spellEnd"/>
-      <w:r>
-        <w:rPr>
-          <w:rFonts w:ascii="Tahoma" w:eastAsia="Tahoma" w:hAnsi="Tahoma" w:cs="Tahoma"/>
-          <w:color w:val="666666"/>
-          <w:sz w:val="22"/>
-          <w:szCs w:val="22"/>
-          <w:lang w:val="en-GB"/>
-        </w:rPr>
-        <w:t xml:space="preserve"> for effective storing and which can improve performance and reduce I/O usage while reading from HDFS.</w:t>
+        <w:t>codecs in HDFS for effective storing and which can improve performance and reduce I/O usage while reading from HDFS.</w:t>
       </w:r>
     </w:p>
     <w:p>
@@ -5184,7 +5076,7 @@
 </file>
 
 <file path=customXml/itemProps1.xml><?xml version="1.0" encoding="utf-8"?>
-<ds:datastoreItem xmlns:ds="http://schemas.openxmlformats.org/officeDocument/2006/customXml" ds:itemID="{2A106FE3-9D54-4AD9-8017-E1D2C0C00B7F}">
+<ds:datastoreItem xmlns:ds="http://schemas.openxmlformats.org/officeDocument/2006/customXml" ds:itemID="{0C19A054-3B89-4F22-AF26-69D75408583D}">
   <ds:schemaRefs>
     <ds:schemaRef ds:uri="http://schemas.openxmlformats.org/officeDocument/2006/bibliography"/>
   </ds:schemaRefs>

</xml_diff>